<commit_message>
Added participation information sheet
Added participation information sheet
</commit_message>
<xml_diff>
--- a/Documentation/UREC2 Low Risk Human Participants 2023-24v1.docx
+++ b/Documentation/UREC2 Low Risk Human Participants 2023-24v1.docx
@@ -5120,9 +5120,8 @@
           <w:szCs w:val="22"/>
           <w:lang w:eastAsia="en-US"/>
         </w:rPr>
-        <w:t xml:space="preserve">Supervisors will review their </w:t>
-      </w:r>
-      <w:proofErr w:type="gramStart"/>
+        <w:t>Supervisors will review their student</w:t>
+      </w:r>
       <w:r>
         <w:rPr>
           <w:rFonts w:eastAsia="Arial"/>
@@ -5130,7 +5129,7 @@
           <w:szCs w:val="22"/>
           <w:lang w:eastAsia="en-US"/>
         </w:rPr>
-        <w:t>student</w:t>
+        <w:t>s</w:t>
       </w:r>
       <w:r>
         <w:rPr>
@@ -5139,18 +5138,8 @@
           <w:szCs w:val="22"/>
           <w:lang w:eastAsia="en-US"/>
         </w:rPr>
-        <w:t>s</w:t>
-      </w:r>
-      <w:r>
-        <w:rPr>
-          <w:rFonts w:eastAsia="Arial"/>
-          <w:sz w:val="22"/>
-          <w:szCs w:val="22"/>
-          <w:lang w:eastAsia="en-US"/>
-        </w:rPr>
         <w:t>’</w:t>
       </w:r>
-      <w:proofErr w:type="gramEnd"/>
       <w:r>
         <w:rPr>
           <w:rFonts w:eastAsia="Arial"/>
@@ -26879,27 +26868,7 @@
                 <w:szCs w:val="22"/>
                 <w:lang w:val="en-US" w:eastAsia="en-US"/>
               </w:rPr>
-              <w:t xml:space="preserve">Data shall be recorded on a Google Sheets spreadsheet. </w:t>
-            </w:r>
-            <w:proofErr w:type="gramStart"/>
-            <w:r>
-              <w:rPr>
-                <w:rFonts w:ascii="Calibri" w:eastAsia="Calibri" w:hAnsi="Calibri"/>
-                <w:sz w:val="22"/>
-                <w:szCs w:val="22"/>
-                <w:lang w:val="en-US" w:eastAsia="en-US"/>
-              </w:rPr>
-              <w:t>Information</w:t>
-            </w:r>
-            <w:proofErr w:type="gramEnd"/>
-            <w:r>
-              <w:rPr>
-                <w:rFonts w:ascii="Calibri" w:eastAsia="Calibri" w:hAnsi="Calibri"/>
-                <w:sz w:val="22"/>
-                <w:szCs w:val="22"/>
-                <w:lang w:val="en-US" w:eastAsia="en-US"/>
-              </w:rPr>
-              <w:t xml:space="preserve"> collected will be:</w:t>
+              <w:t>Data shall be recorded on a Google Sheets spreadsheet. Information collected will be:</w:t>
             </w:r>
           </w:p>
           <w:p>
@@ -27279,6 +27248,64 @@
                 <w:lang w:val="en-US" w:eastAsia="en-US"/>
               </w:rPr>
             </w:pPr>
+            <w:r>
+              <w:rPr>
+                <w:rFonts w:ascii="Calibri" w:eastAsia="Calibri" w:hAnsi="Calibri"/>
+                <w:sz w:val="22"/>
+                <w:szCs w:val="22"/>
+                <w:lang w:val="en-US" w:eastAsia="en-US"/>
+              </w:rPr>
+              <w:t>The data held will be in the form of feedback on the qualitative properties of the product.</w:t>
+            </w:r>
+          </w:p>
+          <w:p>
+            <w:pPr>
+              <w:widowControl w:val="0"/>
+              <w:rPr>
+                <w:rFonts w:ascii="Calibri" w:eastAsia="Calibri" w:hAnsi="Calibri"/>
+                <w:sz w:val="22"/>
+                <w:szCs w:val="22"/>
+                <w:lang w:val="en-US" w:eastAsia="en-US"/>
+              </w:rPr>
+            </w:pPr>
+            <w:r>
+              <w:rPr>
+                <w:rFonts w:ascii="Calibri" w:eastAsia="Calibri" w:hAnsi="Calibri"/>
+                <w:sz w:val="22"/>
+                <w:szCs w:val="22"/>
+                <w:lang w:val="en-US" w:eastAsia="en-US"/>
+              </w:rPr>
+              <w:t>Participants</w:t>
+            </w:r>
+            <w:r>
+              <w:rPr>
+                <w:rFonts w:ascii="Calibri" w:eastAsia="Calibri" w:hAnsi="Calibri"/>
+                <w:sz w:val="22"/>
+                <w:szCs w:val="22"/>
+                <w:lang w:val="en-US" w:eastAsia="en-US"/>
+              </w:rPr>
+              <w:t xml:space="preserve"> will fill a google sheet with their character and the feedback they would like to provide, both positive and negative.</w:t>
+            </w:r>
+          </w:p>
+          <w:p>
+            <w:pPr>
+              <w:widowControl w:val="0"/>
+              <w:rPr>
+                <w:rFonts w:ascii="Calibri" w:eastAsia="Calibri" w:hAnsi="Calibri"/>
+                <w:sz w:val="22"/>
+                <w:szCs w:val="22"/>
+                <w:lang w:val="en-US" w:eastAsia="en-US"/>
+              </w:rPr>
+            </w:pPr>
+            <w:r>
+              <w:rPr>
+                <w:rFonts w:ascii="Calibri" w:eastAsia="Calibri" w:hAnsi="Calibri"/>
+                <w:sz w:val="22"/>
+                <w:szCs w:val="22"/>
+                <w:lang w:val="en-US" w:eastAsia="en-US"/>
+              </w:rPr>
+              <w:t>The sheet will be private and only accessible to those who agree to take part in the study.</w:t>
+            </w:r>
           </w:p>
           <w:p>
             <w:pPr>
@@ -30093,6 +30120,7 @@
                 <w:szCs w:val="22"/>
                 <w:lang w:val="en-US" w:eastAsia="en-US"/>
               </w:rPr>
+              <w:lastRenderedPageBreak/>
               <w:t>I</w:t>
             </w:r>
             <w:r>
@@ -31833,7 +31861,6 @@
                 <w:szCs w:val="22"/>
                 <w:lang w:val="en-US" w:eastAsia="en-US"/>
               </w:rPr>
-              <w:lastRenderedPageBreak/>
               <w:t>Q</w:t>
             </w:r>
             <w:r>
@@ -44165,6 +44192,7 @@
         <w:rPr>
           <w:lang w:eastAsia="ja-JP"/>
         </w:rPr>
+        <w:lastRenderedPageBreak/>
         <w:t>HEALTH AND SAFETY RISK ASSESSMENT FOR THE RESEARCHER</w:t>
       </w:r>
       <w:r>
@@ -46263,7 +46291,7 @@
             <w:calcOnExit w:val="0"/>
             <w:checkBox>
               <w:sizeAuto/>
-              <w:default w:val="1"/>
+              <w:default w:val="0"/>
             </w:checkBox>
           </w:ffData>
         </w:fldChar>
@@ -46318,7 +46346,6 @@
         </w:rPr>
         <w:tab/>
       </w:r>
-      <w:bookmarkStart w:id="4" w:name="Check13"/>
       <w:r>
         <w:rPr>
           <w:sz w:val="22"/>
@@ -46332,11 +46359,12 @@
             <w:calcOnExit w:val="0"/>
             <w:checkBox>
               <w:sizeAuto/>
-              <w:default w:val="0"/>
+              <w:default w:val="1"/>
             </w:checkBox>
           </w:ffData>
         </w:fldChar>
       </w:r>
+      <w:bookmarkStart w:id="4" w:name="Check13"/>
       <w:r>
         <w:rPr>
           <w:sz w:val="22"/>
@@ -46711,6 +46739,30 @@
                 <w:szCs w:val="22"/>
               </w:rPr>
             </w:pPr>
+            <w:r>
+              <w:rPr>
+                <w:sz w:val="22"/>
+                <w:szCs w:val="22"/>
+              </w:rPr>
+              <w:t>I will be driving my own vehicle to and from the data collection venue.</w:t>
+            </w:r>
+          </w:p>
+          <w:p>
+            <w:pPr>
+              <w:spacing w:after="0" w:line="240" w:lineRule="auto"/>
+              <w:rPr>
+                <w:sz w:val="22"/>
+                <w:szCs w:val="22"/>
+              </w:rPr>
+            </w:pPr>
+            <w:r>
+              <w:rPr>
+                <w:sz w:val="22"/>
+                <w:szCs w:val="22"/>
+              </w:rPr>
+              <w:lastRenderedPageBreak/>
+              <w:t>Safety will be ensured by following by safe driving with no distractions.</w:t>
+            </w:r>
           </w:p>
           <w:p>
             <w:pPr>
@@ -46824,6 +46876,24 @@
                 <w:szCs w:val="22"/>
               </w:rPr>
             </w:pPr>
+            <w:r>
+              <w:rPr>
+                <w:b/>
+                <w:bCs/>
+                <w:sz w:val="22"/>
+                <w:szCs w:val="22"/>
+              </w:rPr>
+              <w:t xml:space="preserve">The research venue </w:t>
+            </w:r>
+            <w:r>
+              <w:rPr>
+                <w:b/>
+                <w:bCs/>
+                <w:sz w:val="22"/>
+                <w:szCs w:val="22"/>
+              </w:rPr>
+              <w:t>will be the place of residence of a personal friend, and will have no possible sources of danger.</w:t>
+            </w:r>
           </w:p>
           <w:p>
             <w:pPr>
@@ -46917,7 +46987,6 @@
           <w:szCs w:val="22"/>
           <w:lang w:eastAsia="ja-JP"/>
         </w:rPr>
-        <w:lastRenderedPageBreak/>
         <w:tab/>
       </w:r>
       <w:r>

</xml_diff>